<commit_message>
Modify the Class diagram & the ERD
</commit_message>
<xml_diff>
--- a/SDS Document.docx
+++ b/SDS Document.docx
@@ -405,19 +405,9 @@
             <w:tcW w:w="3301" w:type="dxa"/>
           </w:tcPr>
           <w:p>
-            <w:proofErr w:type="spellStart"/>
             <w:r>
-              <w:t>AbdAllah</w:t>
+              <w:t>AbdAllah Saeed AbdElhameed</w:t>
             </w:r>
-            <w:proofErr w:type="spellEnd"/>
-            <w:r>
-              <w:t xml:space="preserve"> Saeed </w:t>
-            </w:r>
-            <w:proofErr w:type="spellStart"/>
-            <w:r>
-              <w:t>AbdElhameed</w:t>
-            </w:r>
-            <w:proofErr w:type="spellEnd"/>
           </w:p>
         </w:tc>
         <w:tc>
@@ -529,39 +519,8 @@
                 <w:sz w:val="20"/>
                 <w:szCs w:val="20"/>
               </w:rPr>
-              <w:t xml:space="preserve">Mohamed </w:t>
+              <w:t>Mohamed Shaaban Abdelhaseeb</w:t>
             </w:r>
-            <w:proofErr w:type="spellStart"/>
-            <w:r>
-              <w:rPr>
-                <w:rFonts w:ascii="Arial" w:hAnsi="Arial" w:cs="Arial"/>
-                <w:color w:val="263238"/>
-                <w:sz w:val="20"/>
-                <w:szCs w:val="20"/>
-              </w:rPr>
-              <w:t>Shaaban</w:t>
-            </w:r>
-            <w:proofErr w:type="spellEnd"/>
-            <w:r>
-              <w:rPr>
-                <w:rFonts w:ascii="Arial" w:hAnsi="Arial" w:cs="Arial"/>
-                <w:color w:val="263238"/>
-                <w:sz w:val="20"/>
-                <w:szCs w:val="20"/>
-              </w:rPr>
-              <w:t xml:space="preserve"> </w:t>
-            </w:r>
-            <w:proofErr w:type="spellStart"/>
-            <w:r>
-              <w:rPr>
-                <w:rFonts w:ascii="Arial" w:hAnsi="Arial" w:cs="Arial"/>
-                <w:color w:val="263238"/>
-                <w:sz w:val="20"/>
-                <w:szCs w:val="20"/>
-              </w:rPr>
-              <w:t>Abdelhaseeb</w:t>
-            </w:r>
-            <w:proofErr w:type="spellEnd"/>
           </w:p>
         </w:tc>
         <w:tc>
@@ -676,20 +635,8 @@
           <w:szCs w:val="32"/>
           <w:lang w:bidi="ar-EG"/>
         </w:rPr>
-        <w:t xml:space="preserve"> </w:t>
+        <w:t xml:space="preserve"> Nehal</w:t>
       </w:r>
-      <w:proofErr w:type="spellStart"/>
-      <w:r>
-        <w:rPr>
-          <w:b/>
-          <w:bCs/>
-          <w:sz w:val="32"/>
-          <w:szCs w:val="32"/>
-          <w:lang w:bidi="ar-EG"/>
-        </w:rPr>
-        <w:t>Nehal</w:t>
-      </w:r>
-      <w:proofErr w:type="spellEnd"/>
     </w:p>
     <w:p>
       <w:pPr>
@@ -934,21 +881,7 @@
                 <w:rStyle w:val="Hyperlink"/>
                 <w:noProof/>
               </w:rPr>
-              <w:t>Github rep</w:t>
-            </w:r>
-            <w:r>
-              <w:rPr>
-                <w:rStyle w:val="Hyperlink"/>
-                <w:noProof/>
-              </w:rPr>
-              <w:t>o</w:t>
-            </w:r>
-            <w:r>
-              <w:rPr>
-                <w:rStyle w:val="Hyperlink"/>
-                <w:noProof/>
-              </w:rPr>
-              <w:t>sitory link</w:t>
+              <w:t>Github repository link</w:t>
             </w:r>
             <w:r>
               <w:rPr>
@@ -1000,39 +933,51 @@
     </w:sdt>
     <w:p>
       <w:pPr>
-        <w:pStyle w:val="Heading1"/>
-      </w:pPr>
+        <w:rPr>
+          <w:rFonts w:asciiTheme="majorHAnsi" w:eastAsiaTheme="minorEastAsia" w:hAnsiTheme="majorHAnsi"/>
+          <w:b/>
+          <w:bCs/>
+          <w:color w:val="FF6600"/>
+          <w:sz w:val="32"/>
+          <w:szCs w:val="24"/>
+        </w:rPr>
+      </w:pPr>
+      <w:r>
+        <w:br w:type="page"/>
+      </w:r>
     </w:p>
     <w:p>
       <w:pPr>
         <w:pStyle w:val="Heading1"/>
-        <w:rPr>
-          <w:rtl/>
-        </w:rPr>
       </w:pPr>
       <w:bookmarkStart w:id="0" w:name="_Toc507236835"/>
       <w:r>
-        <w:t>Class diagram design</w:t>
-      </w:r>
-      <w:bookmarkEnd w:id="0"/>
-    </w:p>
-    <w:p>
-      <w:pPr>
-        <w:jc w:val="center"/>
-        <w:rPr>
-          <w:rtl/>
-        </w:rPr>
-      </w:pPr>
-      <w:r>
         <w:rPr>
           <w:noProof/>
           <w:rtl/>
         </w:rPr>
+        <w:lastRenderedPageBreak/>
         <w:drawing>
-          <wp:inline distT="0" distB="0" distL="0" distR="0" wp14:anchorId="6DC7A607" wp14:editId="67457083">
-            <wp:extent cx="5385077" cy="4457929"/>
+          <wp:anchor distT="0" distB="0" distL="114300" distR="114300" simplePos="0" relativeHeight="251659264" behindDoc="0" locked="0" layoutInCell="1" allowOverlap="1" wp14:anchorId="6C60C04C" wp14:editId="16D20A1D">
+            <wp:simplePos x="0" y="0"/>
+            <wp:positionH relativeFrom="column">
+              <wp:posOffset>-822960</wp:posOffset>
+            </wp:positionH>
+            <wp:positionV relativeFrom="paragraph">
+              <wp:posOffset>386715</wp:posOffset>
+            </wp:positionV>
+            <wp:extent cx="7766050" cy="3506470"/>
             <wp:effectExtent l="0" t="0" r="0" b="0"/>
-            <wp:docPr id="1" name="Picture 1"/>
+            <wp:wrapThrough wrapText="bothSides">
+              <wp:wrapPolygon edited="0">
+                <wp:start x="0" y="0"/>
+                <wp:lineTo x="0" y="21475"/>
+                <wp:lineTo x="21565" y="21475"/>
+                <wp:lineTo x="21565" y="0"/>
+                <wp:lineTo x="0" y="0"/>
+              </wp:wrapPolygon>
+            </wp:wrapThrough>
+            <wp:docPr id="6" name="Picture 6"/>
             <wp:cNvGraphicFramePr>
               <a:graphicFrameLocks xmlns:a="http://schemas.openxmlformats.org/drawingml/2006/main" noChangeAspect="1"/>
             </wp:cNvGraphicFramePr>
@@ -1040,7 +985,7 @@
               <a:graphicData uri="http://schemas.openxmlformats.org/drawingml/2006/picture">
                 <pic:pic xmlns:pic="http://schemas.openxmlformats.org/drawingml/2006/picture">
                   <pic:nvPicPr>
-                    <pic:cNvPr id="1" name="4728978748374223786.png"/>
+                    <pic:cNvPr id="6" name="2019-04-06.png"/>
                     <pic:cNvPicPr/>
                   </pic:nvPicPr>
                   <pic:blipFill>
@@ -1058,7 +1003,83 @@
                   <pic:spPr>
                     <a:xfrm>
                       <a:off x="0" y="0"/>
-                      <a:ext cx="5385077" cy="4457929"/>
+                      <a:ext cx="7766050" cy="3506470"/>
+                    </a:xfrm>
+                    <a:prstGeom prst="rect">
+                      <a:avLst/>
+                    </a:prstGeom>
+                  </pic:spPr>
+                </pic:pic>
+              </a:graphicData>
+            </a:graphic>
+            <wp14:sizeRelH relativeFrom="page">
+              <wp14:pctWidth>0</wp14:pctWidth>
+            </wp14:sizeRelH>
+            <wp14:sizeRelV relativeFrom="page">
+              <wp14:pctHeight>0</wp14:pctHeight>
+            </wp14:sizeRelV>
+          </wp:anchor>
+        </w:drawing>
+      </w:r>
+      <w:r>
+        <w:t>Class diagram design</w:t>
+      </w:r>
+      <w:bookmarkStart w:id="1" w:name="_Toc413612095"/>
+      <w:bookmarkStart w:id="2" w:name="_Toc414459281"/>
+      <w:bookmarkStart w:id="3" w:name="_GoBack"/>
+      <w:bookmarkEnd w:id="0"/>
+      <w:bookmarkEnd w:id="3"/>
+    </w:p>
+    <w:p>
+      <w:pPr>
+        <w:pStyle w:val="Heading1"/>
+      </w:pPr>
+      <w:bookmarkStart w:id="4" w:name="_Toc507236837"/>
+      <w:bookmarkEnd w:id="1"/>
+      <w:bookmarkEnd w:id="2"/>
+      <w:r>
+        <w:t>Entity Relationship Diagram</w:t>
+      </w:r>
+    </w:p>
+    <w:p>
+      <w:pPr>
+        <w:pStyle w:val="Heading1"/>
+      </w:pPr>
+      <w:r>
+        <w:rPr>
+          <w:noProof/>
+        </w:rPr>
+        <w:drawing>
+          <wp:inline distT="0" distB="0" distL="0" distR="0" wp14:anchorId="1B776067" wp14:editId="72BA12A7">
+            <wp:extent cx="6126480" cy="2534920"/>
+            <wp:effectExtent l="0" t="0" r="0" b="0"/>
+            <wp:docPr id="7" name="Picture 7"/>
+            <wp:cNvGraphicFramePr>
+              <a:graphicFrameLocks xmlns:a="http://schemas.openxmlformats.org/drawingml/2006/main" noChangeAspect="1"/>
+            </wp:cNvGraphicFramePr>
+            <a:graphic xmlns:a="http://schemas.openxmlformats.org/drawingml/2006/main">
+              <a:graphicData uri="http://schemas.openxmlformats.org/drawingml/2006/picture">
+                <pic:pic xmlns:pic="http://schemas.openxmlformats.org/drawingml/2006/picture">
+                  <pic:nvPicPr>
+                    <pic:cNvPr id="7" name="Capture.JPG"/>
+                    <pic:cNvPicPr/>
+                  </pic:nvPicPr>
+                  <pic:blipFill>
+                    <a:blip r:embed="rId11" cstate="print">
+                      <a:extLst>
+                        <a:ext uri="{28A0092B-C50C-407E-A947-70E740481C1C}">
+                          <a14:useLocalDpi xmlns:a14="http://schemas.microsoft.com/office/drawing/2010/main" val="0"/>
+                        </a:ext>
+                      </a:extLst>
+                    </a:blip>
+                    <a:stretch>
+                      <a:fillRect/>
+                    </a:stretch>
+                  </pic:blipFill>
+                  <pic:spPr>
+                    <a:xfrm>
+                      <a:off x="0" y="0"/>
+                      <a:ext cx="6126480" cy="2534920"/>
                     </a:xfrm>
                     <a:prstGeom prst="rect">
                       <a:avLst/>
@@ -1073,106 +1094,16 @@
     </w:p>
     <w:p>
       <w:pPr>
-        <w:pStyle w:val="ListParagraph"/>
-        <w:rPr>
-          <w:b/>
-          <w:bCs/>
-          <w:color w:val="FF0000"/>
-        </w:rPr>
-      </w:pPr>
-    </w:p>
-    <w:p>
-      <w:bookmarkStart w:id="1" w:name="_Toc413612095"/>
-      <w:bookmarkStart w:id="2" w:name="_Toc414459281"/>
-    </w:p>
-    <w:p>
-      <w:pPr>
         <w:pStyle w:val="Heading1"/>
-      </w:pPr>
-      <w:bookmarkStart w:id="3" w:name="_Toc507236837"/>
-      <w:bookmarkEnd w:id="1"/>
-      <w:bookmarkEnd w:id="2"/>
+        <w:rPr>
+          <w:rtl/>
+        </w:rPr>
+      </w:pPr>
       <w:r>
-        <w:t>Entity Relationship Diagram</w:t>
+        <w:lastRenderedPageBreak/>
+        <w:t>Github repository link</w:t>
       </w:r>
-    </w:p>
-    <w:p>
-      <w:pPr>
-        <w:pStyle w:val="Heading1"/>
-        <w:jc w:val="center"/>
-        <w:rPr>
-          <w:rtl/>
-        </w:rPr>
-      </w:pPr>
-      <w:r>
-        <w:rPr>
-          <w:noProof/>
-          <w:rtl/>
-        </w:rPr>
-        <w:drawing>
-          <wp:inline distT="0" distB="0" distL="0" distR="0" wp14:anchorId="585A84F6" wp14:editId="4BEA1396">
-            <wp:extent cx="4743694" cy="1994002"/>
-            <wp:effectExtent l="0" t="0" r="0" b="0"/>
-            <wp:docPr id="5" name="Picture 5"/>
-            <wp:cNvGraphicFramePr>
-              <a:graphicFrameLocks xmlns:a="http://schemas.openxmlformats.org/drawingml/2006/main" noChangeAspect="1"/>
-            </wp:cNvGraphicFramePr>
-            <a:graphic xmlns:a="http://schemas.openxmlformats.org/drawingml/2006/main">
-              <a:graphicData uri="http://schemas.openxmlformats.org/drawingml/2006/picture">
-                <pic:pic xmlns:pic="http://schemas.openxmlformats.org/drawingml/2006/picture">
-                  <pic:nvPicPr>
-                    <pic:cNvPr id="5" name="Capture.PNG"/>
-                    <pic:cNvPicPr/>
-                  </pic:nvPicPr>
-                  <pic:blipFill>
-                    <a:blip r:embed="rId11">
-                      <a:extLst>
-                        <a:ext uri="{28A0092B-C50C-407E-A947-70E740481C1C}">
-                          <a14:useLocalDpi xmlns:a14="http://schemas.microsoft.com/office/drawing/2010/main" val="0"/>
-                        </a:ext>
-                      </a:extLst>
-                    </a:blip>
-                    <a:stretch>
-                      <a:fillRect/>
-                    </a:stretch>
-                  </pic:blipFill>
-                  <pic:spPr>
-                    <a:xfrm>
-                      <a:off x="0" y="0"/>
-                      <a:ext cx="4743694" cy="1994002"/>
-                    </a:xfrm>
-                    <a:prstGeom prst="rect">
-                      <a:avLst/>
-                    </a:prstGeom>
-                  </pic:spPr>
-                </pic:pic>
-              </a:graphicData>
-            </a:graphic>
-          </wp:inline>
-        </w:drawing>
-      </w:r>
-    </w:p>
-    <w:p>
-      <w:pPr>
-        <w:pStyle w:val="Heading1"/>
-      </w:pPr>
-    </w:p>
-    <w:p>
-      <w:pPr>
-        <w:pStyle w:val="Heading1"/>
-        <w:rPr>
-          <w:rtl/>
-        </w:rPr>
-      </w:pPr>
-      <w:proofErr w:type="spellStart"/>
-      <w:r>
-        <w:t>Github</w:t>
-      </w:r>
-      <w:proofErr w:type="spellEnd"/>
-      <w:r>
-        <w:t xml:space="preserve"> repository link</w:t>
-      </w:r>
-      <w:bookmarkEnd w:id="3"/>
+      <w:bookmarkEnd w:id="4"/>
     </w:p>
     <w:p>
       <w:pPr>
@@ -1238,8 +1169,6 @@
           <w:szCs w:val="24"/>
         </w:rPr>
       </w:pPr>
-      <w:bookmarkStart w:id="4" w:name="_GoBack"/>
-      <w:bookmarkEnd w:id="4"/>
       <w:r>
         <w:rPr>
           <w:rFonts w:asciiTheme="majorHAnsi" w:eastAsiaTheme="minorEastAsia" w:hAnsiTheme="majorHAnsi"/>
@@ -1450,7 +1379,7 @@
               <w:rPr>
                 <w:noProof/>
               </w:rPr>
-              <w:t>2</w:t>
+              <w:t>4</w:t>
             </w:r>
             <w:r>
               <w:rPr>
@@ -1501,9 +1430,8 @@
         <w:sz w:val="23"/>
         <w:szCs w:val="23"/>
       </w:rPr>
-      <w:t xml:space="preserve">. Approved by </w:t>
+      <w:t>. Approved by Dr.</w:t>
     </w:r>
-    <w:proofErr w:type="spellStart"/>
     <w:r>
       <w:rPr>
         <w:rFonts w:ascii="Calibri" w:hAnsi="Calibri" w:cs="Calibri"/>
@@ -1513,44 +1441,8 @@
         <w:sz w:val="23"/>
         <w:szCs w:val="23"/>
       </w:rPr>
-      <w:t>Dr.</w:t>
+      <w:t>Mohamed El-Ramly</w:t>
     </w:r>
-    <w:r>
-      <w:rPr>
-        <w:rFonts w:ascii="Calibri" w:hAnsi="Calibri" w:cs="Calibri"/>
-        <w:b/>
-        <w:bCs/>
-        <w:color w:val="000000"/>
-        <w:sz w:val="23"/>
-        <w:szCs w:val="23"/>
-      </w:rPr>
-      <w:t>Mohamed</w:t>
-    </w:r>
-    <w:proofErr w:type="spellEnd"/>
-    <w:r>
-      <w:rPr>
-        <w:rFonts w:ascii="Calibri" w:hAnsi="Calibri" w:cs="Calibri"/>
-        <w:b/>
-        <w:bCs/>
-        <w:color w:val="000000"/>
-        <w:sz w:val="23"/>
-        <w:szCs w:val="23"/>
-      </w:rPr>
-      <w:t xml:space="preserve"> El-</w:t>
-    </w:r>
-    <w:proofErr w:type="spellStart"/>
-    <w:r>
-      <w:rPr>
-        <w:rFonts w:ascii="Calibri" w:hAnsi="Calibri" w:cs="Calibri"/>
-        <w:b/>
-        <w:bCs/>
-        <w:color w:val="000000"/>
-        <w:sz w:val="23"/>
-        <w:szCs w:val="23"/>
-      </w:rPr>
-      <w:t>Ramly</w:t>
-    </w:r>
-    <w:proofErr w:type="spellEnd"/>
   </w:p>
   <w:p>
     <w:pPr>
@@ -1728,7 +1620,6 @@
     <w:r>
       <w:t xml:space="preserve"> </w:t>
     </w:r>
-    <w:proofErr w:type="spellStart"/>
     <w:r>
       <w:rPr>
         <w:rFonts w:asciiTheme="majorHAnsi" w:hAnsiTheme="majorHAnsi"/>
@@ -1737,7 +1628,6 @@
       </w:rPr>
       <w:t>Blue_Gene</w:t>
     </w:r>
-    <w:proofErr w:type="spellEnd"/>
     <w:r>
       <w:rPr>
         <w:rFonts w:asciiTheme="majorHAnsi" w:hAnsiTheme="majorHAnsi"/>
@@ -2748,6 +2638,7 @@
   <w:style w:type="character" w:default="1" w:styleId="DefaultParagraphFont">
     <w:name w:val="Default Paragraph Font"/>
     <w:uiPriority w:val="1"/>
+    <w:semiHidden/>
     <w:unhideWhenUsed/>
   </w:style>
   <w:style w:type="table" w:default="1" w:styleId="TableNormal">
@@ -4033,7 +3924,7 @@
 </file>
 
 <file path=customXml/itemProps1.xml><?xml version="1.0" encoding="utf-8"?>
-<ds:datastoreItem xmlns:ds="http://schemas.openxmlformats.org/officeDocument/2006/customXml" ds:itemID="{14A33EDE-0860-4382-882A-50B3357D2C2A}">
+<ds:datastoreItem xmlns:ds="http://schemas.openxmlformats.org/officeDocument/2006/customXml" ds:itemID="{30ECB02F-A8FE-47ED-A1B7-458EF3431E88}">
   <ds:schemaRefs>
     <ds:schemaRef ds:uri="http://schemas.openxmlformats.org/officeDocument/2006/bibliography"/>
   </ds:schemaRefs>

</xml_diff>